<commit_message>
reacomodo y modificación de los documentos, Diagrama de gantt, acta de cierre de proyecto, definición de alcances, Mapa de navegación
</commit_message>
<xml_diff>
--- a/INTyADMIN/Plaeación del proyecto/Alcance/Declaración del alcance.docx
+++ b/INTyADMIN/Plaeación del proyecto/Alcance/Declaración del alcance.docx
@@ -67,7 +67,7 @@
                     <pic:cNvPicPr/>
                   </pic:nvPicPr>
                   <pic:blipFill>
-                    <a:blip r:embed="rId7" cstate="print">
+                    <a:blip r:embed="rId10" cstate="print">
                       <a:extLst>
                         <a:ext uri="{28A0092B-C50C-407E-A947-70E740481C1C}">
                           <a14:useLocalDpi xmlns:a14="http://schemas.microsoft.com/office/drawing/2010/main" val="0"/>
@@ -1745,6 +1745,18 @@
               </w:rPr>
               <w:t> </w:t>
             </w:r>
+            <w:r>
+              <w:rPr>
+                <w:rFonts w:ascii="Arial" w:hAnsi="Arial" w:cs="Arial"/>
+              </w:rPr>
+              <w:t>1.</w:t>
+            </w:r>
+            <w:r>
+              <w:rPr>
+                <w:rFonts w:ascii="Arial" w:hAnsi="Arial" w:cs="Arial"/>
+              </w:rPr>
+              <w:t>1</w:t>
+            </w:r>
           </w:p>
         </w:tc>
         <w:tc>
@@ -1768,7 +1780,7 @@
               <w:rPr>
                 <w:rFonts w:ascii="Arial" w:hAnsi="Arial" w:cs="Arial"/>
               </w:rPr>
-              <w:t> </w:t>
+              <w:t>12/08/2020</w:t>
             </w:r>
           </w:p>
         </w:tc>
@@ -1793,7 +1805,7 @@
               <w:rPr>
                 <w:rFonts w:ascii="Arial" w:hAnsi="Arial" w:cs="Arial"/>
               </w:rPr>
-              <w:t> </w:t>
+              <w:t>JLTC</w:t>
             </w:r>
           </w:p>
         </w:tc>
@@ -1818,7 +1830,37 @@
               <w:rPr>
                 <w:rFonts w:ascii="Arial" w:hAnsi="Arial" w:cs="Arial"/>
               </w:rPr>
-              <w:t> </w:t>
+              <w:t xml:space="preserve">Agregación de nombres de documentos </w:t>
+            </w:r>
+            <w:r>
+              <w:rPr>
+                <w:rFonts w:ascii="Arial" w:hAnsi="Arial" w:cs="Arial"/>
+              </w:rPr>
+              <w:t>y</w:t>
+            </w:r>
+            <w:r>
+              <w:rPr>
+                <w:rFonts w:ascii="Arial" w:hAnsi="Arial" w:cs="Arial"/>
+              </w:rPr>
+              <w:t xml:space="preserve"> modificación para</w:t>
+            </w:r>
+            <w:r>
+              <w:rPr>
+                <w:rFonts w:ascii="Arial" w:hAnsi="Arial" w:cs="Arial"/>
+              </w:rPr>
+              <w:t xml:space="preserve"> las diferentes </w:t>
+            </w:r>
+            <w:r>
+              <w:rPr>
+                <w:rFonts w:ascii="Arial" w:hAnsi="Arial" w:cs="Arial"/>
+              </w:rPr>
+              <w:t>fases</w:t>
+            </w:r>
+            <w:r>
+              <w:rPr>
+                <w:rFonts w:ascii="Arial" w:hAnsi="Arial" w:cs="Arial"/>
+              </w:rPr>
+              <w:t>.</w:t>
             </w:r>
           </w:p>
         </w:tc>
@@ -2437,9 +2479,9 @@
         <w:tblLook w:val="04A0" w:firstRow="1" w:lastRow="0" w:firstColumn="1" w:lastColumn="0" w:noHBand="0" w:noVBand="1"/>
       </w:tblPr>
       <w:tblGrid>
-        <w:gridCol w:w="3098"/>
-        <w:gridCol w:w="2875"/>
-        <w:gridCol w:w="2855"/>
+        <w:gridCol w:w="2824"/>
+        <w:gridCol w:w="3540"/>
+        <w:gridCol w:w="2464"/>
       </w:tblGrid>
       <w:tr>
         <w:tc>
@@ -2470,7 +2512,29 @@
                 <w:szCs w:val="24"/>
                 <w:lang w:val="es-ES"/>
               </w:rPr>
-              <w:t xml:space="preserve"> [Fase del proyecto]</w:t>
+              <w:t xml:space="preserve"> [Fase de</w:t>
+            </w:r>
+            <w:r>
+              <w:rPr>
+                <w:rFonts w:ascii="Arial" w:eastAsia="Calibri" w:hAnsi="Arial" w:cs="Arial"/>
+                <w:i/>
+                <w:color w:val="0000FF"/>
+                <w:sz w:val="24"/>
+                <w:szCs w:val="24"/>
+                <w:lang w:val="es-ES"/>
+              </w:rPr>
+              <w:t xml:space="preserve"> Definición de requerimientos</w:t>
+            </w:r>
+            <w:r>
+              <w:rPr>
+                <w:rFonts w:ascii="Arial" w:eastAsia="Calibri" w:hAnsi="Arial" w:cs="Arial"/>
+                <w:i/>
+                <w:color w:val="0000FF"/>
+                <w:sz w:val="24"/>
+                <w:szCs w:val="24"/>
+                <w:lang w:val="es-ES"/>
+              </w:rPr>
+              <w:t>]</w:t>
             </w:r>
           </w:p>
           <w:p>
@@ -2491,7 +2555,7 @@
       <w:tr>
         <w:tc>
           <w:tcPr>
-            <w:tcW w:w="2942" w:type="dxa"/>
+            <w:tcW w:w="2824" w:type="dxa"/>
             <w:shd w:val="clear" w:color="auto" w:fill="DEEAF6" w:themeFill="accent1" w:themeFillTint="33"/>
             <w:vAlign w:val="center"/>
           </w:tcPr>
@@ -2506,7 +2570,7 @@
         </w:tc>
         <w:tc>
           <w:tcPr>
-            <w:tcW w:w="2943" w:type="dxa"/>
+            <w:tcW w:w="3540" w:type="dxa"/>
             <w:shd w:val="clear" w:color="auto" w:fill="DEEAF6" w:themeFill="accent1" w:themeFillTint="33"/>
             <w:vAlign w:val="center"/>
           </w:tcPr>
@@ -2521,7 +2585,7 @@
         </w:tc>
         <w:tc>
           <w:tcPr>
-            <w:tcW w:w="2943" w:type="dxa"/>
+            <w:tcW w:w="2464" w:type="dxa"/>
             <w:shd w:val="clear" w:color="auto" w:fill="DEEAF6" w:themeFill="accent1" w:themeFillTint="33"/>
             <w:vAlign w:val="center"/>
           </w:tcPr>
@@ -2538,7 +2602,7 @@
       <w:tr>
         <w:tc>
           <w:tcPr>
-            <w:tcW w:w="2942" w:type="dxa"/>
+            <w:tcW w:w="2824" w:type="dxa"/>
             <w:shd w:val="clear" w:color="auto" w:fill="A8D08D" w:themeFill="accent6" w:themeFillTint="99"/>
           </w:tcPr>
           <w:p>
@@ -2573,74 +2637,45 @@
                 <w:szCs w:val="24"/>
                 <w:lang w:val="es-ES"/>
               </w:rPr>
-              <w:t>]       [</w:t>
-            </w:r>
-            <w:r>
-              <w:rPr>
-                <w:rFonts w:ascii="Arial" w:eastAsia="Calibri" w:hAnsi="Arial" w:cs="Arial"/>
-                <w:i/>
-                <w:color w:val="0000FF"/>
-                <w:sz w:val="24"/>
-                <w:szCs w:val="24"/>
-                <w:lang w:val="es-ES"/>
-              </w:rPr>
-              <w:t>Definición de requerimientos</w:t>
-            </w:r>
-            <w:r>
-              <w:rPr>
-                <w:rFonts w:ascii="Arial" w:eastAsia="Calibri" w:hAnsi="Arial" w:cs="Arial"/>
-                <w:i/>
-                <w:color w:val="0000FF"/>
-                <w:sz w:val="24"/>
-                <w:szCs w:val="24"/>
-                <w:lang w:val="es-ES"/>
-              </w:rPr>
-              <w:t>]</w:t>
-            </w:r>
-            <w:r>
-              <w:rPr>
-                <w:rFonts w:ascii="Arial" w:eastAsia="Calibri" w:hAnsi="Arial" w:cs="Arial"/>
-                <w:i/>
-                <w:color w:val="0000FF"/>
-                <w:sz w:val="24"/>
-                <w:szCs w:val="24"/>
-                <w:lang w:val="es-ES"/>
-              </w:rPr>
-              <w:t xml:space="preserve"> (Acta de inicio)</w:t>
-            </w:r>
-          </w:p>
-        </w:tc>
-        <w:tc>
-          <w:tcPr>
-            <w:tcW w:w="2943" w:type="dxa"/>
+              <w:t xml:space="preserve">] </w:t>
+            </w:r>
+            <w:r>
+              <w:rPr>
+                <w:rFonts w:ascii="Arial" w:eastAsia="Calibri" w:hAnsi="Arial" w:cs="Arial"/>
+                <w:i/>
+                <w:color w:val="0000FF"/>
+                <w:sz w:val="24"/>
+                <w:szCs w:val="24"/>
+                <w:lang w:val="es-ES"/>
+              </w:rPr>
+              <w:t>(Acta de inicio)</w:t>
+            </w:r>
+          </w:p>
+        </w:tc>
+        <w:tc>
+          <w:tcPr>
+            <w:tcW w:w="3540" w:type="dxa"/>
           </w:tcPr>
           <w:p>
             <w:pPr>
               <w:jc w:val="both"/>
             </w:pPr>
             <w:r>
-              <w:t xml:space="preserve">Se </w:t>
-            </w:r>
-            <w:r>
-              <w:t>realizará</w:t>
-            </w:r>
-            <w:r>
-              <w:t xml:space="preserve"> </w:t>
-            </w:r>
-            <w:r>
-              <w:t>el acta</w:t>
-            </w:r>
-            <w:r>
-              <w:t xml:space="preserve"> de inicio de proyecto con el plantel de capacitación IECA</w:t>
-            </w:r>
-            <w:r>
-              <w:t>.</w:t>
-            </w:r>
-          </w:p>
-        </w:tc>
-        <w:tc>
-          <w:tcPr>
-            <w:tcW w:w="2943" w:type="dxa"/>
+              <w:t>El documento llamado</w:t>
+            </w:r>
+          </w:p>
+          <w:p>
+            <w:pPr>
+              <w:jc w:val="both"/>
+            </w:pPr>
+            <w:r>
+              <w:t>Acta de proyecto, hace mención sobre los aspectos iniciales para dar arranque al proyecto.</w:t>
+            </w:r>
+          </w:p>
+        </w:tc>
+        <w:tc>
+          <w:tcPr>
+            <w:tcW w:w="2464" w:type="dxa"/>
           </w:tcPr>
           <w:p>
             <w:r>
@@ -2671,107 +2706,70 @@
       <w:tr>
         <w:tc>
           <w:tcPr>
-            <w:tcW w:w="2942" w:type="dxa"/>
+            <w:tcW w:w="2824" w:type="dxa"/>
             <w:shd w:val="clear" w:color="auto" w:fill="A8D08D" w:themeFill="accent6" w:themeFillTint="99"/>
           </w:tcPr>
           <w:p>
-            <w:r>
-              <w:rPr>
-                <w:rFonts w:ascii="Arial" w:eastAsia="Calibri" w:hAnsi="Arial" w:cs="Arial"/>
-                <w:i/>
-                <w:color w:val="0000FF"/>
-                <w:sz w:val="24"/>
-                <w:szCs w:val="24"/>
-                <w:lang w:val="es-ES"/>
-              </w:rPr>
-              <w:t>[</w:t>
-            </w:r>
-            <w:r>
-              <w:rPr>
-                <w:rFonts w:ascii="Arial" w:eastAsia="Calibri" w:hAnsi="Arial" w:cs="Arial"/>
-                <w:i/>
-                <w:color w:val="0000FF"/>
-                <w:sz w:val="24"/>
-                <w:szCs w:val="24"/>
-                <w:lang w:val="es-ES"/>
-              </w:rPr>
-              <w:t>02</w:t>
-            </w:r>
-            <w:r>
-              <w:rPr>
-                <w:rFonts w:ascii="Arial" w:eastAsia="Calibri" w:hAnsi="Arial" w:cs="Arial"/>
-                <w:i/>
-                <w:color w:val="0000FF"/>
-                <w:sz w:val="24"/>
-                <w:szCs w:val="24"/>
-                <w:lang w:val="es-ES"/>
-              </w:rPr>
-              <w:t>]    [</w:t>
-            </w:r>
-            <w:r>
-              <w:rPr>
-                <w:rFonts w:ascii="Arial" w:eastAsia="Calibri" w:hAnsi="Arial" w:cs="Arial"/>
-                <w:i/>
-                <w:color w:val="0000FF"/>
-                <w:sz w:val="24"/>
-                <w:szCs w:val="24"/>
-                <w:lang w:val="es-ES"/>
-              </w:rPr>
-              <w:t>Definición de requerimientos</w:t>
-            </w:r>
-            <w:r>
-              <w:rPr>
-                <w:rFonts w:ascii="Arial" w:eastAsia="Calibri" w:hAnsi="Arial" w:cs="Arial"/>
-                <w:i/>
-                <w:color w:val="0000FF"/>
-                <w:sz w:val="24"/>
-                <w:szCs w:val="24"/>
-                <w:lang w:val="es-ES"/>
-              </w:rPr>
-              <w:t>]</w:t>
-            </w:r>
-            <w:r>
-              <w:rPr>
-                <w:rFonts w:ascii="Arial" w:eastAsia="Calibri" w:hAnsi="Arial" w:cs="Arial"/>
-                <w:i/>
-                <w:color w:val="0000FF"/>
-                <w:sz w:val="24"/>
-                <w:szCs w:val="24"/>
-                <w:lang w:val="es-ES"/>
-              </w:rPr>
-              <w:t>(Entrevista)</w:t>
-            </w:r>
-          </w:p>
-        </w:tc>
-        <w:tc>
-          <w:tcPr>
-            <w:tcW w:w="2943" w:type="dxa"/>
+            <w:pPr>
+              <w:rPr>
+                <w:rFonts w:ascii="Arial" w:eastAsia="Calibri" w:hAnsi="Arial" w:cs="Arial"/>
+                <w:i/>
+                <w:color w:val="0000FF"/>
+                <w:sz w:val="24"/>
+                <w:szCs w:val="24"/>
+                <w:lang w:val="es-ES"/>
+              </w:rPr>
+            </w:pPr>
+            <w:r>
+              <w:rPr>
+                <w:rFonts w:ascii="Arial" w:eastAsia="Calibri" w:hAnsi="Arial" w:cs="Arial"/>
+                <w:i/>
+                <w:color w:val="0000FF"/>
+                <w:sz w:val="24"/>
+                <w:szCs w:val="24"/>
+                <w:lang w:val="es-ES"/>
+              </w:rPr>
+              <w:t>[02] (Minuta de arranque)</w:t>
+            </w:r>
+          </w:p>
+        </w:tc>
+        <w:tc>
+          <w:tcPr>
+            <w:tcW w:w="3540" w:type="dxa"/>
           </w:tcPr>
           <w:p>
             <w:pPr>
               <w:jc w:val="both"/>
             </w:pPr>
             <w:r>
-              <w:t xml:space="preserve">Se realizará la recopilación de información mediante entrevistas </w:t>
-            </w:r>
-            <w:r>
-              <w:t xml:space="preserve">al </w:t>
-            </w:r>
-            <w:r>
-              <w:t>encargado del plantel</w:t>
-            </w:r>
-            <w:r>
-              <w:t>.</w:t>
-            </w:r>
-          </w:p>
-        </w:tc>
-        <w:tc>
-          <w:tcPr>
-            <w:tcW w:w="2943" w:type="dxa"/>
-          </w:tcPr>
-          <w:p>
-            <w:r>
-              <w:t>+ Tener dicha entrevista en correo contestada por el encargado del plantel.</w:t>
+              <w:t xml:space="preserve">El documento llamado </w:t>
+            </w:r>
+          </w:p>
+          <w:p>
+            <w:pPr>
+              <w:jc w:val="both"/>
+            </w:pPr>
+            <w:r>
+              <w:t xml:space="preserve">Minuta 1_Proyecto </w:t>
+            </w:r>
+            <w:r>
+              <w:t>IECA</w:t>
+            </w:r>
+            <w:r>
+              <w:t xml:space="preserve"> </w:t>
+            </w:r>
+            <w:r>
+              <w:t>se dará comienzo a la primera reunión para la realización del proyecto.</w:t>
+            </w:r>
+          </w:p>
+        </w:tc>
+        <w:tc>
+          <w:tcPr>
+            <w:tcW w:w="2464" w:type="dxa"/>
+          </w:tcPr>
+          <w:p>
+            <w:r>
+              <w:t>Menciona los pre-requisitos que se necesitan para poder comenzar el desarrollo del proyecto.</w:t>
             </w:r>
           </w:p>
         </w:tc>
@@ -2779,7 +2777,7 @@
       <w:tr>
         <w:tc>
           <w:tcPr>
-            <w:tcW w:w="2942" w:type="dxa"/>
+            <w:tcW w:w="2824" w:type="dxa"/>
             <w:shd w:val="clear" w:color="auto" w:fill="A8D08D" w:themeFill="accent6" w:themeFillTint="99"/>
           </w:tcPr>
           <w:p>
@@ -2835,39 +2833,6 @@
                 <w:szCs w:val="24"/>
                 <w:lang w:val="es-ES"/>
               </w:rPr>
-              <w:t>]    [</w:t>
-            </w:r>
-            <w:r>
-              <w:rPr>
-                <w:rFonts w:ascii="Arial" w:eastAsia="Calibri" w:hAnsi="Arial" w:cs="Arial"/>
-                <w:i/>
-                <w:color w:val="0000FF"/>
-                <w:sz w:val="24"/>
-                <w:szCs w:val="24"/>
-                <w:lang w:val="es-ES"/>
-              </w:rPr>
-              <w:t>D</w:t>
-            </w:r>
-            <w:r>
-              <w:rPr>
-                <w:rFonts w:ascii="Arial" w:eastAsia="Calibri" w:hAnsi="Arial" w:cs="Arial"/>
-                <w:i/>
-                <w:color w:val="0000FF"/>
-                <w:sz w:val="24"/>
-                <w:szCs w:val="24"/>
-                <w:lang w:val="es-ES"/>
-              </w:rPr>
-              <w:t>iseño funcional</w:t>
-            </w:r>
-            <w:r>
-              <w:rPr>
-                <w:rFonts w:ascii="Arial" w:eastAsia="Calibri" w:hAnsi="Arial" w:cs="Arial"/>
-                <w:i/>
-                <w:color w:val="0000FF"/>
-                <w:sz w:val="24"/>
-                <w:szCs w:val="24"/>
-                <w:lang w:val="es-ES"/>
-              </w:rPr>
               <w:t>]</w:t>
             </w:r>
             <w:r>
@@ -2879,6 +2844,17 @@
                 <w:szCs w:val="24"/>
                 <w:lang w:val="es-ES"/>
               </w:rPr>
+              <w:t xml:space="preserve"> </w:t>
+            </w:r>
+            <w:r>
+              <w:rPr>
+                <w:rFonts w:ascii="Arial" w:eastAsia="Calibri" w:hAnsi="Arial" w:cs="Arial"/>
+                <w:i/>
+                <w:color w:val="0000FF"/>
+                <w:sz w:val="24"/>
+                <w:szCs w:val="24"/>
+                <w:lang w:val="es-ES"/>
+              </w:rPr>
               <w:t>(</w:t>
             </w:r>
             <w:r>
@@ -2890,41 +2866,30 @@
                 <w:szCs w:val="24"/>
                 <w:lang w:val="es-ES"/>
               </w:rPr>
-              <w:t>Objetivo general</w:t>
-            </w:r>
-            <w:r>
-              <w:rPr>
-                <w:rFonts w:ascii="Arial" w:eastAsia="Calibri" w:hAnsi="Arial" w:cs="Arial"/>
-                <w:i/>
-                <w:color w:val="0000FF"/>
-                <w:sz w:val="24"/>
-                <w:szCs w:val="24"/>
-                <w:lang w:val="es-ES"/>
-              </w:rPr>
-              <w:t>)</w:t>
-            </w:r>
-          </w:p>
-        </w:tc>
-        <w:tc>
-          <w:tcPr>
-            <w:tcW w:w="2943" w:type="dxa"/>
+              <w:t>Entrevista)</w:t>
+            </w:r>
+          </w:p>
+        </w:tc>
+        <w:tc>
+          <w:tcPr>
+            <w:tcW w:w="3540" w:type="dxa"/>
           </w:tcPr>
           <w:p>
             <w:pPr>
               <w:jc w:val="both"/>
             </w:pPr>
             <w:r>
-              <w:t>Se presentará el objetivo general con la obtención de la información previamente solicitada.</w:t>
-            </w:r>
-          </w:p>
-        </w:tc>
-        <w:tc>
-          <w:tcPr>
-            <w:tcW w:w="2943" w:type="dxa"/>
-          </w:tcPr>
-          <w:p>
-            <w:r>
-              <w:t>+ Contar con la información para la generación del objetivo.</w:t>
+              <w:t>Se realizará la recopilación de información mediante entrevistas al encargado del plantel.</w:t>
+            </w:r>
+          </w:p>
+        </w:tc>
+        <w:tc>
+          <w:tcPr>
+            <w:tcW w:w="2464" w:type="dxa"/>
+          </w:tcPr>
+          <w:p>
+            <w:r>
+              <w:t>+ Tener dicha entrevista en correo contestada por el encargado del plantel.</w:t>
             </w:r>
           </w:p>
         </w:tc>
@@ -2932,7 +2897,7 @@
       <w:tr>
         <w:tc>
           <w:tcPr>
-            <w:tcW w:w="2942" w:type="dxa"/>
+            <w:tcW w:w="2824" w:type="dxa"/>
             <w:shd w:val="clear" w:color="auto" w:fill="A8D08D" w:themeFill="accent6" w:themeFillTint="99"/>
           </w:tcPr>
           <w:p>
@@ -2955,138 +2920,57 @@
                 <w:szCs w:val="24"/>
                 <w:lang w:val="es-ES"/>
               </w:rPr>
-              <w:t>[</w:t>
-            </w:r>
-            <w:r>
-              <w:rPr>
-                <w:rFonts w:ascii="Arial" w:eastAsia="Calibri" w:hAnsi="Arial" w:cs="Arial"/>
-                <w:i/>
-                <w:color w:val="0000FF"/>
-                <w:sz w:val="24"/>
-                <w:szCs w:val="24"/>
-                <w:lang w:val="es-ES"/>
-              </w:rPr>
-              <w:t>0</w:t>
-            </w:r>
-            <w:r>
-              <w:rPr>
-                <w:rFonts w:ascii="Arial" w:eastAsia="Calibri" w:hAnsi="Arial" w:cs="Arial"/>
-                <w:i/>
-                <w:color w:val="0000FF"/>
-                <w:sz w:val="24"/>
-                <w:szCs w:val="24"/>
-                <w:lang w:val="es-ES"/>
-              </w:rPr>
-              <w:t>4</w:t>
-            </w:r>
-            <w:r>
-              <w:rPr>
-                <w:rFonts w:ascii="Arial" w:eastAsia="Calibri" w:hAnsi="Arial" w:cs="Arial"/>
-                <w:i/>
-                <w:color w:val="0000FF"/>
-                <w:sz w:val="24"/>
-                <w:szCs w:val="24"/>
-                <w:lang w:val="es-ES"/>
-              </w:rPr>
-              <w:t>]    [</w:t>
-            </w:r>
-            <w:r>
-              <w:rPr>
-                <w:rFonts w:ascii="Arial" w:eastAsia="Calibri" w:hAnsi="Arial" w:cs="Arial"/>
-                <w:i/>
-                <w:color w:val="0000FF"/>
-                <w:sz w:val="24"/>
-                <w:szCs w:val="24"/>
-                <w:lang w:val="es-ES"/>
-              </w:rPr>
-              <w:t>Diseño funcional</w:t>
-            </w:r>
-            <w:r>
-              <w:rPr>
-                <w:rFonts w:ascii="Arial" w:eastAsia="Calibri" w:hAnsi="Arial" w:cs="Arial"/>
-                <w:i/>
-                <w:color w:val="0000FF"/>
-                <w:sz w:val="24"/>
-                <w:szCs w:val="24"/>
-                <w:lang w:val="es-ES"/>
-              </w:rPr>
-              <w:t>]</w:t>
-            </w:r>
-            <w:r>
-              <w:rPr>
-                <w:rFonts w:ascii="Arial" w:eastAsia="Calibri" w:hAnsi="Arial" w:cs="Arial"/>
-                <w:i/>
-                <w:color w:val="0000FF"/>
-                <w:sz w:val="24"/>
-                <w:szCs w:val="24"/>
-                <w:lang w:val="es-ES"/>
-              </w:rPr>
-              <w:t>(Objetiv</w:t>
-            </w:r>
-            <w:r>
-              <w:rPr>
-                <w:rFonts w:ascii="Arial" w:eastAsia="Calibri" w:hAnsi="Arial" w:cs="Arial"/>
-                <w:i/>
-                <w:color w:val="0000FF"/>
-                <w:sz w:val="24"/>
-                <w:szCs w:val="24"/>
-                <w:lang w:val="es-ES"/>
-              </w:rPr>
-              <w:t xml:space="preserve">os específicos y </w:t>
-            </w:r>
-            <w:r>
-              <w:rPr>
-                <w:rFonts w:ascii="Arial" w:eastAsia="Calibri" w:hAnsi="Arial" w:cs="Arial"/>
-                <w:i/>
-                <w:color w:val="0000FF"/>
-                <w:sz w:val="24"/>
-                <w:szCs w:val="24"/>
-                <w:lang w:val="es-ES"/>
-              </w:rPr>
-              <w:t>metodológicos</w:t>
-            </w:r>
-            <w:r>
-              <w:rPr>
-                <w:rFonts w:ascii="Arial" w:eastAsia="Calibri" w:hAnsi="Arial" w:cs="Arial"/>
-                <w:i/>
-                <w:color w:val="0000FF"/>
-                <w:sz w:val="24"/>
-                <w:szCs w:val="24"/>
-                <w:lang w:val="es-ES"/>
-              </w:rPr>
-              <w:t>)</w:t>
-            </w:r>
-          </w:p>
-        </w:tc>
-        <w:tc>
-          <w:tcPr>
-            <w:tcW w:w="2943" w:type="dxa"/>
+              <w:t>[04] (Identificación de los Requerimientos )</w:t>
+            </w:r>
+          </w:p>
+        </w:tc>
+        <w:tc>
+          <w:tcPr>
+            <w:tcW w:w="3540" w:type="dxa"/>
           </w:tcPr>
           <w:p>
             <w:pPr>
               <w:jc w:val="both"/>
             </w:pPr>
             <w:r>
-              <w:t>Se presentarán los objetivos para saber específicamente de que será capas de cumplir el proyecto en conjunto de su metodología a seguir.</w:t>
-            </w:r>
-          </w:p>
-        </w:tc>
-        <w:tc>
-          <w:tcPr>
-            <w:tcW w:w="2943" w:type="dxa"/>
-          </w:tcPr>
-          <w:p>
-            <w:r>
-              <w:t>+ Se debe contar con el objetivo general para dar inicio a este apartado.</w:t>
-            </w:r>
-          </w:p>
-          <w:p/>
+              <w:t>El documento llamado</w:t>
+            </w:r>
+          </w:p>
+          <w:p>
+            <w:pPr>
+              <w:jc w:val="both"/>
+            </w:pPr>
+            <w:r>
+              <w:t>REQM_BD_V1_Requerimientos_IECA</w:t>
+            </w:r>
+          </w:p>
+          <w:p>
+            <w:pPr>
+              <w:jc w:val="both"/>
+            </w:pPr>
+            <w:r>
+              <w:t>Se hace mención de 10 requerimientos funcionales y 10 no funcionales</w:t>
+            </w:r>
+            <w:r>
+              <w:t xml:space="preserve"> basados en la IEEE-830.</w:t>
+            </w:r>
+          </w:p>
+        </w:tc>
+        <w:tc>
+          <w:tcPr>
+            <w:tcW w:w="2464" w:type="dxa"/>
+          </w:tcPr>
+          <w:p>
+            <w:r>
+              <w:t>Este apartado fue el que nos ayudo a desarrollar de manera adecuada el proyecto cumpliendo con los diferentes requerimientos.</w:t>
+            </w:r>
+          </w:p>
         </w:tc>
       </w:tr>
       <w:tr>
         <w:tc>
           <w:tcPr>
-            <w:tcW w:w="2942" w:type="dxa"/>
+            <w:tcW w:w="2824" w:type="dxa"/>
             <w:shd w:val="clear" w:color="auto" w:fill="A8D08D" w:themeFill="accent6" w:themeFillTint="99"/>
           </w:tcPr>
           <w:p>
@@ -3109,276 +2993,88 @@
                 <w:szCs w:val="24"/>
                 <w:lang w:val="es-ES"/>
               </w:rPr>
-              <w:t>[</w:t>
-            </w:r>
-            <w:r>
-              <w:rPr>
-                <w:rFonts w:ascii="Arial" w:eastAsia="Calibri" w:hAnsi="Arial" w:cs="Arial"/>
-                <w:i/>
-                <w:color w:val="0000FF"/>
-                <w:sz w:val="24"/>
-                <w:szCs w:val="24"/>
-                <w:lang w:val="es-ES"/>
-              </w:rPr>
-              <w:t>0</w:t>
-            </w:r>
-            <w:r>
-              <w:rPr>
-                <w:rFonts w:ascii="Arial" w:eastAsia="Calibri" w:hAnsi="Arial" w:cs="Arial"/>
-                <w:i/>
-                <w:color w:val="0000FF"/>
-                <w:sz w:val="24"/>
-                <w:szCs w:val="24"/>
-                <w:lang w:val="es-ES"/>
-              </w:rPr>
-              <w:t>5</w:t>
-            </w:r>
-            <w:r>
-              <w:rPr>
-                <w:rFonts w:ascii="Arial" w:eastAsia="Calibri" w:hAnsi="Arial" w:cs="Arial"/>
-                <w:i/>
-                <w:color w:val="0000FF"/>
-                <w:sz w:val="24"/>
-                <w:szCs w:val="24"/>
-                <w:lang w:val="es-ES"/>
-              </w:rPr>
-              <w:t>]    [</w:t>
-            </w:r>
-            <w:r>
-              <w:rPr>
-                <w:rFonts w:ascii="Arial" w:eastAsia="Calibri" w:hAnsi="Arial" w:cs="Arial"/>
-                <w:i/>
-                <w:color w:val="0000FF"/>
-                <w:sz w:val="24"/>
-                <w:szCs w:val="24"/>
-                <w:lang w:val="es-ES"/>
-              </w:rPr>
-              <w:t>Diseño funcional</w:t>
-            </w:r>
-            <w:r>
-              <w:rPr>
-                <w:rFonts w:ascii="Arial" w:eastAsia="Calibri" w:hAnsi="Arial" w:cs="Arial"/>
-                <w:i/>
-                <w:color w:val="0000FF"/>
-                <w:sz w:val="24"/>
-                <w:szCs w:val="24"/>
-                <w:lang w:val="es-ES"/>
-              </w:rPr>
-              <w:t>]</w:t>
-            </w:r>
-            <w:r>
-              <w:rPr>
-                <w:rFonts w:ascii="Arial" w:eastAsia="Calibri" w:hAnsi="Arial" w:cs="Arial"/>
-                <w:i/>
-                <w:color w:val="0000FF"/>
-                <w:sz w:val="24"/>
-                <w:szCs w:val="24"/>
-                <w:lang w:val="es-ES"/>
-              </w:rPr>
-              <w:t>(Alcance</w:t>
-            </w:r>
-            <w:r>
-              <w:rPr>
-                <w:rFonts w:ascii="Arial" w:eastAsia="Calibri" w:hAnsi="Arial" w:cs="Arial"/>
-                <w:i/>
-                <w:color w:val="0000FF"/>
-                <w:sz w:val="24"/>
-                <w:szCs w:val="24"/>
-                <w:lang w:val="es-ES"/>
-              </w:rPr>
-              <w:t>)</w:t>
-            </w:r>
-          </w:p>
-        </w:tc>
-        <w:tc>
-          <w:tcPr>
-            <w:tcW w:w="2943" w:type="dxa"/>
+              <w:t>[05] (SRS)</w:t>
+            </w:r>
+          </w:p>
+        </w:tc>
+        <w:tc>
+          <w:tcPr>
+            <w:tcW w:w="3540" w:type="dxa"/>
           </w:tcPr>
           <w:p>
             <w:pPr>
               <w:jc w:val="both"/>
             </w:pPr>
             <w:r>
-              <w:t>Dicho alcance dejara en claro que es lo que dicho proyecto implementara a la empresa, y nos servirá como respaldo de que se va hacer en todo el proyecto, con que debe cumplir y poder justificar si es que nos piden cosas de más.</w:t>
-            </w:r>
-          </w:p>
-        </w:tc>
-        <w:tc>
-          <w:tcPr>
-            <w:tcW w:w="2943" w:type="dxa"/>
-          </w:tcPr>
-          <w:p>
-            <w:r>
-              <w:t>+ Aprobación del cliente.</w:t>
-            </w:r>
-          </w:p>
-          <w:p>
-            <w:r>
-              <w:t>+ Aprobación del líder de proyecto.</w:t>
+              <w:t xml:space="preserve">El documento llamado </w:t>
+            </w:r>
+          </w:p>
+          <w:p>
+            <w:pPr>
+              <w:jc w:val="both"/>
+              <w:rPr>
+                <w:lang w:val="en-US"/>
+              </w:rPr>
+            </w:pPr>
+            <w:r>
+              <w:rPr>
+                <w:lang w:val="en-US"/>
+              </w:rPr>
+              <w:t>REQM_IND_v1_SRS_IECA</w:t>
+            </w:r>
+          </w:p>
+          <w:p>
+            <w:pPr>
+              <w:jc w:val="both"/>
+            </w:pPr>
+            <w:r>
+              <w:t>Hace mención de</w:t>
+            </w:r>
+            <w:r>
+              <w:t>l desarrollo del proyecto.</w:t>
+            </w:r>
+          </w:p>
+        </w:tc>
+        <w:tc>
+          <w:tcPr>
+            <w:tcW w:w="2464" w:type="dxa"/>
+          </w:tcPr>
+          <w:p>
+            <w:r>
+              <w:t>Se tratan los diferentes apartados tales como:</w:t>
+            </w:r>
+          </w:p>
+          <w:p>
+            <w:r>
+              <w:t>Descripción global, características del sistema, requerimientos de interface externos y otros requisitos no funcionales.</w:t>
             </w:r>
           </w:p>
         </w:tc>
       </w:tr>
       <w:tr>
-        <w:tc>
-          <w:tcPr>
-            <w:tcW w:w="2942" w:type="dxa"/>
-            <w:shd w:val="clear" w:color="auto" w:fill="A8D08D" w:themeFill="accent6" w:themeFillTint="99"/>
-          </w:tcPr>
-          <w:p>
-            <w:pPr>
-              <w:rPr>
-                <w:rFonts w:ascii="Arial" w:eastAsia="Calibri" w:hAnsi="Arial" w:cs="Arial"/>
-                <w:i/>
-                <w:color w:val="0000FF"/>
-                <w:sz w:val="24"/>
-                <w:szCs w:val="24"/>
-                <w:lang w:val="es-ES"/>
-              </w:rPr>
-            </w:pPr>
-            <w:r>
-              <w:rPr>
-                <w:rFonts w:ascii="Arial" w:eastAsia="Calibri" w:hAnsi="Arial" w:cs="Arial"/>
-                <w:i/>
-                <w:color w:val="0000FF"/>
-                <w:sz w:val="24"/>
-                <w:szCs w:val="24"/>
-                <w:lang w:val="es-ES"/>
-              </w:rPr>
-              <w:t>[</w:t>
-            </w:r>
-            <w:r>
-              <w:rPr>
-                <w:rFonts w:ascii="Arial" w:eastAsia="Calibri" w:hAnsi="Arial" w:cs="Arial"/>
-                <w:i/>
-                <w:color w:val="0000FF"/>
-                <w:sz w:val="24"/>
-                <w:szCs w:val="24"/>
-                <w:lang w:val="es-ES"/>
-              </w:rPr>
-              <w:t>0</w:t>
-            </w:r>
-            <w:r>
-              <w:rPr>
-                <w:rFonts w:ascii="Arial" w:eastAsia="Calibri" w:hAnsi="Arial" w:cs="Arial"/>
-                <w:i/>
-                <w:color w:val="0000FF"/>
-                <w:sz w:val="24"/>
-                <w:szCs w:val="24"/>
-                <w:lang w:val="es-ES"/>
-              </w:rPr>
-              <w:t>6</w:t>
-            </w:r>
-            <w:r>
-              <w:rPr>
-                <w:rFonts w:ascii="Arial" w:eastAsia="Calibri" w:hAnsi="Arial" w:cs="Arial"/>
-                <w:i/>
-                <w:color w:val="0000FF"/>
-                <w:sz w:val="24"/>
-                <w:szCs w:val="24"/>
-                <w:lang w:val="es-ES"/>
-              </w:rPr>
-              <w:t>]    [</w:t>
-            </w:r>
-            <w:r>
-              <w:rPr>
-                <w:rFonts w:ascii="Arial" w:eastAsia="Calibri" w:hAnsi="Arial" w:cs="Arial"/>
-                <w:i/>
-                <w:color w:val="0000FF"/>
-                <w:sz w:val="24"/>
-                <w:szCs w:val="24"/>
-                <w:lang w:val="es-ES"/>
-              </w:rPr>
-              <w:t>Pruebas</w:t>
-            </w:r>
-            <w:r>
-              <w:rPr>
-                <w:rFonts w:ascii="Arial" w:eastAsia="Calibri" w:hAnsi="Arial" w:cs="Arial"/>
-                <w:i/>
-                <w:color w:val="0000FF"/>
-                <w:sz w:val="24"/>
-                <w:szCs w:val="24"/>
-                <w:lang w:val="es-ES"/>
-              </w:rPr>
-              <w:t>]</w:t>
-            </w:r>
-            <w:r>
-              <w:rPr>
-                <w:rFonts w:ascii="Arial" w:eastAsia="Calibri" w:hAnsi="Arial" w:cs="Arial"/>
-                <w:i/>
-                <w:color w:val="0000FF"/>
-                <w:sz w:val="24"/>
-                <w:szCs w:val="24"/>
-                <w:lang w:val="es-ES"/>
-              </w:rPr>
-              <w:t xml:space="preserve"> </w:t>
-            </w:r>
-            <w:r>
-              <w:rPr>
-                <w:rFonts w:ascii="Arial" w:eastAsia="Calibri" w:hAnsi="Arial" w:cs="Arial"/>
-                <w:i/>
-                <w:color w:val="0000FF"/>
-                <w:sz w:val="24"/>
-                <w:szCs w:val="24"/>
-                <w:lang w:val="es-ES"/>
-              </w:rPr>
-              <w:t>(</w:t>
-            </w:r>
-            <w:r>
-              <w:rPr>
-                <w:rFonts w:ascii="Arial" w:eastAsia="Calibri" w:hAnsi="Arial" w:cs="Arial"/>
-                <w:i/>
-                <w:color w:val="0000FF"/>
-                <w:sz w:val="24"/>
-                <w:szCs w:val="24"/>
-                <w:lang w:val="es-ES"/>
-              </w:rPr>
-              <w:t xml:space="preserve">Pruebas de </w:t>
-            </w:r>
-            <w:r>
-              <w:rPr>
-                <w:rFonts w:ascii="Arial" w:eastAsia="Calibri" w:hAnsi="Arial" w:cs="Arial"/>
-                <w:i/>
-                <w:color w:val="0000FF"/>
-                <w:sz w:val="24"/>
-                <w:szCs w:val="24"/>
-                <w:lang w:val="es-ES"/>
-              </w:rPr>
-              <w:t>aceptación</w:t>
-            </w:r>
-            <w:r>
-              <w:rPr>
-                <w:rFonts w:ascii="Arial" w:eastAsia="Calibri" w:hAnsi="Arial" w:cs="Arial"/>
-                <w:i/>
-                <w:color w:val="0000FF"/>
-                <w:sz w:val="24"/>
-                <w:szCs w:val="24"/>
-                <w:lang w:val="es-ES"/>
-              </w:rPr>
-              <w:t>)</w:t>
-            </w:r>
-          </w:p>
-        </w:tc>
-        <w:tc>
-          <w:tcPr>
-            <w:tcW w:w="2943" w:type="dxa"/>
-          </w:tcPr>
-          <w:p>
-            <w:pPr>
-              <w:jc w:val="both"/>
-            </w:pPr>
-            <w:r>
-              <w:t xml:space="preserve">Estas pruebas serán del lado del equipo de trabajo al igual se pueden documentar para que el cliente vea lo que se está realizando. </w:t>
-            </w:r>
-          </w:p>
-        </w:tc>
-        <w:tc>
-          <w:tcPr>
-            <w:tcW w:w="2943" w:type="dxa"/>
-          </w:tcPr>
-          <w:p>
-            <w:r>
-              <w:t>+ Aprobación de líder de proyecto mediante una minuta de reunión</w:t>
+        <w:trPr>
+          <w:trHeight w:val="499"/>
+        </w:trPr>
+        <w:tc>
+          <w:tcPr>
+            <w:tcW w:w="8828" w:type="dxa"/>
+            <w:gridSpan w:val="3"/>
+            <w:shd w:val="clear" w:color="auto" w:fill="9CC2E5" w:themeFill="accent1" w:themeFillTint="99"/>
+          </w:tcPr>
+          <w:p>
+            <w:pPr>
+              <w:jc w:val="center"/>
+            </w:pPr>
+            <w:r>
+              <w:rPr>
+                <w:rFonts w:ascii="Arial" w:eastAsia="Calibri" w:hAnsi="Arial" w:cs="Arial"/>
+                <w:i/>
+                <w:color w:val="0000FF"/>
+                <w:sz w:val="24"/>
+                <w:szCs w:val="24"/>
+                <w:lang w:val="es-ES"/>
+              </w:rPr>
+              <w:t>[Fase de diseño funcional]</w:t>
             </w:r>
           </w:p>
         </w:tc>
@@ -3386,7 +3082,7 @@
       <w:tr>
         <w:tc>
           <w:tcPr>
-            <w:tcW w:w="2942" w:type="dxa"/>
+            <w:tcW w:w="2824" w:type="dxa"/>
             <w:shd w:val="clear" w:color="auto" w:fill="A8D08D" w:themeFill="accent6" w:themeFillTint="99"/>
           </w:tcPr>
           <w:p>
@@ -3409,131 +3105,120 @@
                 <w:szCs w:val="24"/>
                 <w:lang w:val="es-ES"/>
               </w:rPr>
-              <w:t>[</w:t>
-            </w:r>
-            <w:r>
-              <w:rPr>
-                <w:rFonts w:ascii="Arial" w:eastAsia="Calibri" w:hAnsi="Arial" w:cs="Arial"/>
-                <w:i/>
-                <w:color w:val="0000FF"/>
-                <w:sz w:val="24"/>
-                <w:szCs w:val="24"/>
-                <w:lang w:val="es-ES"/>
-              </w:rPr>
-              <w:t>0</w:t>
-            </w:r>
-            <w:r>
-              <w:rPr>
-                <w:rFonts w:ascii="Arial" w:eastAsia="Calibri" w:hAnsi="Arial" w:cs="Arial"/>
-                <w:i/>
-                <w:color w:val="0000FF"/>
-                <w:sz w:val="24"/>
-                <w:szCs w:val="24"/>
-                <w:lang w:val="es-ES"/>
-              </w:rPr>
-              <w:t>7</w:t>
-            </w:r>
-            <w:r>
-              <w:rPr>
-                <w:rFonts w:ascii="Arial" w:eastAsia="Calibri" w:hAnsi="Arial" w:cs="Arial"/>
-                <w:i/>
-                <w:color w:val="0000FF"/>
-                <w:sz w:val="24"/>
-                <w:szCs w:val="24"/>
-                <w:lang w:val="es-ES"/>
-              </w:rPr>
-              <w:t>]    [</w:t>
-            </w:r>
-            <w:r>
-              <w:rPr>
-                <w:rFonts w:ascii="Arial" w:eastAsia="Calibri" w:hAnsi="Arial" w:cs="Arial"/>
-                <w:i/>
-                <w:color w:val="0000FF"/>
-                <w:sz w:val="24"/>
-                <w:szCs w:val="24"/>
-                <w:lang w:val="es-ES"/>
-              </w:rPr>
-              <w:t>implementación</w:t>
-            </w:r>
-            <w:r>
-              <w:rPr>
-                <w:rFonts w:ascii="Arial" w:eastAsia="Calibri" w:hAnsi="Arial" w:cs="Arial"/>
-                <w:i/>
-                <w:color w:val="0000FF"/>
-                <w:sz w:val="24"/>
-                <w:szCs w:val="24"/>
-                <w:lang w:val="es-ES"/>
-              </w:rPr>
-              <w:t>]</w:t>
-            </w:r>
-            <w:r>
-              <w:rPr>
-                <w:rFonts w:ascii="Arial" w:eastAsia="Calibri" w:hAnsi="Arial" w:cs="Arial"/>
-                <w:i/>
-                <w:color w:val="0000FF"/>
-                <w:sz w:val="24"/>
-                <w:szCs w:val="24"/>
-                <w:lang w:val="es-ES"/>
-              </w:rPr>
-              <w:t xml:space="preserve"> (</w:t>
-            </w:r>
-            <w:r>
-              <w:rPr>
-                <w:rFonts w:ascii="Arial" w:eastAsia="Calibri" w:hAnsi="Arial" w:cs="Arial"/>
-                <w:i/>
-                <w:color w:val="0000FF"/>
-                <w:sz w:val="24"/>
-                <w:szCs w:val="24"/>
-                <w:lang w:val="es-ES"/>
-              </w:rPr>
-              <w:t xml:space="preserve">Pruebas de </w:t>
-            </w:r>
-            <w:r>
-              <w:rPr>
-                <w:rFonts w:ascii="Arial" w:eastAsia="Calibri" w:hAnsi="Arial" w:cs="Arial"/>
-                <w:i/>
-                <w:color w:val="0000FF"/>
-                <w:sz w:val="24"/>
-                <w:szCs w:val="24"/>
-                <w:lang w:val="es-ES"/>
-              </w:rPr>
-              <w:t>aceptación)</w:t>
-            </w:r>
-          </w:p>
-        </w:tc>
-        <w:tc>
-          <w:tcPr>
-            <w:tcW w:w="2943" w:type="dxa"/>
+              <w:t>[0</w:t>
+            </w:r>
+            <w:r>
+              <w:rPr>
+                <w:rFonts w:ascii="Arial" w:eastAsia="Calibri" w:hAnsi="Arial" w:cs="Arial"/>
+                <w:i/>
+                <w:color w:val="0000FF"/>
+                <w:sz w:val="24"/>
+                <w:szCs w:val="24"/>
+                <w:lang w:val="es-ES"/>
+              </w:rPr>
+              <w:t>6</w:t>
+            </w:r>
+            <w:r>
+              <w:rPr>
+                <w:rFonts w:ascii="Arial" w:eastAsia="Calibri" w:hAnsi="Arial" w:cs="Arial"/>
+                <w:i/>
+                <w:color w:val="0000FF"/>
+                <w:sz w:val="24"/>
+                <w:szCs w:val="24"/>
+                <w:lang w:val="es-ES"/>
+              </w:rPr>
+              <w:t>] (Definir alcance)</w:t>
+            </w:r>
+          </w:p>
+        </w:tc>
+        <w:tc>
+          <w:tcPr>
+            <w:tcW w:w="3540" w:type="dxa"/>
           </w:tcPr>
           <w:p>
             <w:pPr>
               <w:jc w:val="both"/>
             </w:pPr>
             <w:r>
-              <w:t xml:space="preserve">Estas pruebas serán ya hacia el cliente para que vea el </w:t>
-            </w:r>
+              <w:t xml:space="preserve">El documento llamado Declaración de alcance  </w:t>
+            </w:r>
+          </w:p>
+          <w:p>
+            <w:pPr>
+              <w:jc w:val="both"/>
+            </w:pPr>
             <w:r>
               <w:lastRenderedPageBreak/>
-              <w:t>resultado al cual se ha llegado tomando en cuenta el alcance de proyecto.</w:t>
-            </w:r>
-          </w:p>
-        </w:tc>
-        <w:tc>
-          <w:tcPr>
-            <w:tcW w:w="2943" w:type="dxa"/>
-          </w:tcPr>
-          <w:p>
-            <w:r>
-              <w:lastRenderedPageBreak/>
-              <w:t>+ Aprobación del cliente mediante correo electrónico.</w:t>
-            </w:r>
-          </w:p>
+              <w:t>Se informa de los diferentes entregables del proyecto.</w:t>
+            </w:r>
+          </w:p>
+          <w:p>
+            <w:pPr>
+              <w:jc w:val="both"/>
+            </w:pPr>
+          </w:p>
+        </w:tc>
+        <w:tc>
+          <w:tcPr>
+            <w:tcW w:w="2464" w:type="dxa"/>
+          </w:tcPr>
+          <w:p/>
         </w:tc>
       </w:tr>
       <w:tr>
-        <w:tc>
-          <w:tcPr>
-            <w:tcW w:w="2942" w:type="dxa"/>
+        <w:trPr>
+          <w:trHeight w:val="448"/>
+        </w:trPr>
+        <w:tc>
+          <w:tcPr>
+            <w:tcW w:w="8828" w:type="dxa"/>
+            <w:gridSpan w:val="3"/>
+            <w:shd w:val="clear" w:color="auto" w:fill="9CC2E5" w:themeFill="accent1" w:themeFillTint="99"/>
+          </w:tcPr>
+          <w:p>
+            <w:pPr>
+              <w:jc w:val="center"/>
+            </w:pPr>
+            <w:r>
+              <w:rPr>
+                <w:rFonts w:ascii="Arial" w:eastAsia="Calibri" w:hAnsi="Arial" w:cs="Arial"/>
+                <w:i/>
+                <w:color w:val="0000FF"/>
+                <w:sz w:val="24"/>
+                <w:szCs w:val="24"/>
+                <w:lang w:val="es-ES"/>
+              </w:rPr>
+              <w:t xml:space="preserve">[Fase de diseño </w:t>
+            </w:r>
+            <w:r>
+              <w:rPr>
+                <w:rFonts w:ascii="Arial" w:eastAsia="Calibri" w:hAnsi="Arial" w:cs="Arial"/>
+                <w:i/>
+                <w:color w:val="0000FF"/>
+                <w:sz w:val="24"/>
+                <w:szCs w:val="24"/>
+                <w:lang w:val="es-ES"/>
+              </w:rPr>
+              <w:t>técnico</w:t>
+            </w:r>
+            <w:r>
+              <w:rPr>
+                <w:rFonts w:ascii="Arial" w:eastAsia="Calibri" w:hAnsi="Arial" w:cs="Arial"/>
+                <w:i/>
+                <w:color w:val="0000FF"/>
+                <w:sz w:val="24"/>
+                <w:szCs w:val="24"/>
+                <w:lang w:val="es-ES"/>
+              </w:rPr>
+              <w:t>]</w:t>
+            </w:r>
+          </w:p>
+        </w:tc>
+      </w:tr>
+      <w:tr>
+        <w:tc>
+          <w:tcPr>
+            <w:tcW w:w="2824" w:type="dxa"/>
             <w:shd w:val="clear" w:color="auto" w:fill="A8D08D" w:themeFill="accent6" w:themeFillTint="99"/>
           </w:tcPr>
           <w:p>
@@ -3556,51 +3241,212 @@
                 <w:szCs w:val="24"/>
                 <w:lang w:val="es-ES"/>
               </w:rPr>
-              <w:t>[</w:t>
-            </w:r>
-            <w:r>
-              <w:rPr>
-                <w:rFonts w:ascii="Arial" w:eastAsia="Calibri" w:hAnsi="Arial" w:cs="Arial"/>
-                <w:i/>
-                <w:color w:val="0000FF"/>
-                <w:sz w:val="24"/>
-                <w:szCs w:val="24"/>
-                <w:lang w:val="es-ES"/>
-              </w:rPr>
-              <w:t>0</w:t>
-            </w:r>
-            <w:r>
-              <w:rPr>
-                <w:rFonts w:ascii="Arial" w:eastAsia="Calibri" w:hAnsi="Arial" w:cs="Arial"/>
-                <w:i/>
-                <w:color w:val="0000FF"/>
-                <w:sz w:val="24"/>
-                <w:szCs w:val="24"/>
-                <w:lang w:val="es-ES"/>
-              </w:rPr>
-              <w:t>8</w:t>
-            </w:r>
-            <w:r>
-              <w:rPr>
-                <w:rFonts w:ascii="Arial" w:eastAsia="Calibri" w:hAnsi="Arial" w:cs="Arial"/>
-                <w:i/>
-                <w:color w:val="0000FF"/>
-                <w:sz w:val="24"/>
-                <w:szCs w:val="24"/>
-                <w:lang w:val="es-ES"/>
-              </w:rPr>
-              <w:t>]    [</w:t>
-            </w:r>
-            <w:r>
-              <w:rPr>
-                <w:rFonts w:ascii="Arial" w:eastAsia="Calibri" w:hAnsi="Arial" w:cs="Arial"/>
-                <w:i/>
-                <w:color w:val="0000FF"/>
-                <w:sz w:val="24"/>
-                <w:szCs w:val="24"/>
-                <w:lang w:val="es-ES"/>
-              </w:rPr>
-              <w:t>implementación</w:t>
+              <w:t>[07] (</w:t>
+            </w:r>
+            <w:r>
+              <w:rPr>
+                <w:rFonts w:ascii="Arial" w:eastAsia="Calibri" w:hAnsi="Arial" w:cs="Arial"/>
+                <w:i/>
+                <w:color w:val="0000FF"/>
+                <w:sz w:val="24"/>
+                <w:szCs w:val="24"/>
+                <w:lang w:val="es-ES"/>
+              </w:rPr>
+              <w:t>Diagrama Relacional</w:t>
+            </w:r>
+            <w:r>
+              <w:rPr>
+                <w:rFonts w:ascii="Arial" w:eastAsia="Calibri" w:hAnsi="Arial" w:cs="Arial"/>
+                <w:i/>
+                <w:color w:val="0000FF"/>
+                <w:sz w:val="24"/>
+                <w:szCs w:val="24"/>
+                <w:lang w:val="es-ES"/>
+              </w:rPr>
+              <w:t>)</w:t>
+            </w:r>
+          </w:p>
+        </w:tc>
+        <w:tc>
+          <w:tcPr>
+            <w:tcW w:w="3540" w:type="dxa"/>
+          </w:tcPr>
+          <w:p>
+            <w:pPr>
+              <w:jc w:val="both"/>
+            </w:pPr>
+            <w:r>
+              <w:t>En la imagen llamada Diagrama_relacional.</w:t>
+            </w:r>
+          </w:p>
+          <w:p>
+            <w:pPr>
+              <w:jc w:val="both"/>
+            </w:pPr>
+            <w:r>
+              <w:t>Se muestra el diagrama relacional generado para la programación de la base de datos.</w:t>
+            </w:r>
+          </w:p>
+        </w:tc>
+        <w:tc>
+          <w:tcPr>
+            <w:tcW w:w="2464" w:type="dxa"/>
+          </w:tcPr>
+          <w:p>
+            <w:r>
+              <w:t>Se muestra el diagrama relacional normalizado en su segunda forma.</w:t>
+            </w:r>
+          </w:p>
+        </w:tc>
+      </w:tr>
+      <w:tr>
+        <w:tc>
+          <w:tcPr>
+            <w:tcW w:w="2824" w:type="dxa"/>
+            <w:shd w:val="clear" w:color="auto" w:fill="A8D08D" w:themeFill="accent6" w:themeFillTint="99"/>
+          </w:tcPr>
+          <w:p>
+            <w:pPr>
+              <w:rPr>
+                <w:rFonts w:ascii="Arial" w:eastAsia="Calibri" w:hAnsi="Arial" w:cs="Arial"/>
+                <w:i/>
+                <w:color w:val="0000FF"/>
+                <w:sz w:val="24"/>
+                <w:szCs w:val="24"/>
+                <w:lang w:val="es-ES"/>
+              </w:rPr>
+            </w:pPr>
+            <w:r>
+              <w:rPr>
+                <w:rFonts w:ascii="Arial" w:eastAsia="Calibri" w:hAnsi="Arial" w:cs="Arial"/>
+                <w:i/>
+                <w:color w:val="0000FF"/>
+                <w:sz w:val="24"/>
+                <w:szCs w:val="24"/>
+                <w:lang w:val="es-ES"/>
+              </w:rPr>
+              <w:t>[08] (Codifica</w:t>
+            </w:r>
+            <w:r>
+              <w:rPr>
+                <w:rFonts w:ascii="Arial" w:eastAsia="Calibri" w:hAnsi="Arial" w:cs="Arial"/>
+                <w:i/>
+                <w:color w:val="0000FF"/>
+                <w:sz w:val="24"/>
+                <w:szCs w:val="24"/>
+                <w:lang w:val="es-ES"/>
+              </w:rPr>
+              <w:t>ción de base de datos</w:t>
+            </w:r>
+            <w:r>
+              <w:rPr>
+                <w:rFonts w:ascii="Arial" w:eastAsia="Calibri" w:hAnsi="Arial" w:cs="Arial"/>
+                <w:i/>
+                <w:color w:val="0000FF"/>
+                <w:sz w:val="24"/>
+                <w:szCs w:val="24"/>
+                <w:lang w:val="es-ES"/>
+              </w:rPr>
+              <w:t>)</w:t>
+            </w:r>
+          </w:p>
+        </w:tc>
+        <w:tc>
+          <w:tcPr>
+            <w:tcW w:w="3540" w:type="dxa"/>
+          </w:tcPr>
+          <w:p>
+            <w:pPr>
+              <w:jc w:val="both"/>
+              <w:rPr>
+                <w:lang w:val="es-ES"/>
+              </w:rPr>
+            </w:pPr>
+            <w:r>
+              <w:rPr>
+                <w:lang w:val="es-ES"/>
+              </w:rPr>
+              <w:t xml:space="preserve">El documento llamado </w:t>
+            </w:r>
+          </w:p>
+          <w:p>
+            <w:pPr>
+              <w:jc w:val="both"/>
+              <w:rPr>
+                <w:lang w:val="es-ES"/>
+              </w:rPr>
+            </w:pPr>
+            <w:r>
+              <w:rPr>
+                <w:lang w:val="es-ES"/>
+              </w:rPr>
+              <w:t>bdieca.sql</w:t>
+            </w:r>
+          </w:p>
+          <w:p>
+            <w:pPr>
+              <w:jc w:val="both"/>
+              <w:rPr>
+                <w:lang w:val="es-ES"/>
+              </w:rPr>
+            </w:pPr>
+            <w:r>
+              <w:rPr>
+                <w:lang w:val="es-ES"/>
+              </w:rPr>
+              <w:t>Cuenta con el código de programación de la base de datos.</w:t>
+            </w:r>
+          </w:p>
+        </w:tc>
+        <w:tc>
+          <w:tcPr>
+            <w:tcW w:w="2464" w:type="dxa"/>
+          </w:tcPr>
+          <w:p>
+            <w:r>
+              <w:t xml:space="preserve">Se incluyeron procedimientos almacenados y triggers que agilizaran la recopilación de información </w:t>
+            </w:r>
+            <w:r>
+              <w:t>del sitio web que esta aprobado por el líder de proyecto en persona.</w:t>
+            </w:r>
+          </w:p>
+        </w:tc>
+      </w:tr>
+      <w:tr>
+        <w:trPr>
+          <w:trHeight w:val="434"/>
+        </w:trPr>
+        <w:tc>
+          <w:tcPr>
+            <w:tcW w:w="8828" w:type="dxa"/>
+            <w:gridSpan w:val="3"/>
+            <w:shd w:val="clear" w:color="auto" w:fill="9CC2E5" w:themeFill="accent1" w:themeFillTint="99"/>
+          </w:tcPr>
+          <w:p>
+            <w:pPr>
+              <w:jc w:val="center"/>
+            </w:pPr>
+            <w:r>
+              <w:rPr>
+                <w:rFonts w:ascii="Arial" w:eastAsia="Calibri" w:hAnsi="Arial" w:cs="Arial"/>
+                <w:i/>
+                <w:color w:val="0000FF"/>
+                <w:sz w:val="24"/>
+                <w:szCs w:val="24"/>
+                <w:lang w:val="es-ES"/>
+              </w:rPr>
+              <w:t xml:space="preserve">[Fase de </w:t>
+            </w:r>
+            <w:r>
+              <w:rPr>
+                <w:rFonts w:ascii="Arial" w:eastAsia="Calibri" w:hAnsi="Arial" w:cs="Arial"/>
+                <w:i/>
+                <w:color w:val="0000FF"/>
+                <w:sz w:val="24"/>
+                <w:szCs w:val="24"/>
+                <w:lang w:val="es-ES"/>
+              </w:rPr>
+              <w:t>código</w:t>
             </w:r>
             <w:r>
               <w:rPr>
@@ -3613,27 +3459,167 @@
               </w:rPr>
               <w:t>]</w:t>
             </w:r>
-            <w:r>
-              <w:rPr>
-                <w:rFonts w:ascii="Arial" w:eastAsia="Calibri" w:hAnsi="Arial" w:cs="Arial"/>
-                <w:i/>
-                <w:color w:val="0000FF"/>
-                <w:sz w:val="24"/>
-                <w:szCs w:val="24"/>
-                <w:lang w:val="es-ES"/>
-              </w:rPr>
-              <w:t xml:space="preserve"> (</w:t>
-            </w:r>
-            <w:r>
-              <w:rPr>
-                <w:rFonts w:ascii="Arial" w:eastAsia="Calibri" w:hAnsi="Arial" w:cs="Arial"/>
-                <w:i/>
-                <w:color w:val="0000FF"/>
-                <w:sz w:val="24"/>
-                <w:szCs w:val="24"/>
-                <w:lang w:val="es-ES"/>
-              </w:rPr>
-              <w:t>entrega de software</w:t>
+          </w:p>
+        </w:tc>
+      </w:tr>
+      <w:tr>
+        <w:tc>
+          <w:tcPr>
+            <w:tcW w:w="2824" w:type="dxa"/>
+            <w:shd w:val="clear" w:color="auto" w:fill="A8D08D" w:themeFill="accent6" w:themeFillTint="99"/>
+          </w:tcPr>
+          <w:p>
+            <w:pPr>
+              <w:rPr>
+                <w:rFonts w:ascii="Arial" w:eastAsia="Calibri" w:hAnsi="Arial" w:cs="Arial"/>
+                <w:i/>
+                <w:color w:val="0000FF"/>
+                <w:sz w:val="24"/>
+                <w:szCs w:val="24"/>
+                <w:lang w:val="es-ES"/>
+              </w:rPr>
+            </w:pPr>
+            <w:r>
+              <w:rPr>
+                <w:rFonts w:ascii="Arial" w:eastAsia="Calibri" w:hAnsi="Arial" w:cs="Arial"/>
+                <w:i/>
+                <w:color w:val="0000FF"/>
+                <w:sz w:val="24"/>
+                <w:szCs w:val="24"/>
+                <w:lang w:val="es-ES"/>
+              </w:rPr>
+              <w:t>[09] (Código del sitio web)</w:t>
+            </w:r>
+          </w:p>
+        </w:tc>
+        <w:tc>
+          <w:tcPr>
+            <w:tcW w:w="3540" w:type="dxa"/>
+          </w:tcPr>
+          <w:p>
+            <w:pPr>
+              <w:jc w:val="both"/>
+            </w:pPr>
+            <w:r>
+              <w:t xml:space="preserve">En la carpeta llamada </w:t>
+            </w:r>
+          </w:p>
+          <w:p>
+            <w:pPr>
+              <w:jc w:val="both"/>
+            </w:pPr>
+            <w:r>
+              <w:t>Código</w:t>
+            </w:r>
+          </w:p>
+          <w:p>
+            <w:pPr>
+              <w:jc w:val="both"/>
+            </w:pPr>
+            <w:r>
+              <w:t xml:space="preserve">Se incluye todo el código generado para el sitio web. </w:t>
+            </w:r>
+          </w:p>
+        </w:tc>
+        <w:tc>
+          <w:tcPr>
+            <w:tcW w:w="2464" w:type="dxa"/>
+          </w:tcPr>
+          <w:p>
+            <w:r>
+              <w:t>Todos los módulos funcionan de manera correcta, y se ha implementado en un hosting.</w:t>
+            </w:r>
+          </w:p>
+        </w:tc>
+      </w:tr>
+      <w:tr>
+        <w:trPr>
+          <w:trHeight w:val="474"/>
+        </w:trPr>
+        <w:tc>
+          <w:tcPr>
+            <w:tcW w:w="8828" w:type="dxa"/>
+            <w:gridSpan w:val="3"/>
+            <w:shd w:val="clear" w:color="auto" w:fill="9CC2E5" w:themeFill="accent1" w:themeFillTint="99"/>
+          </w:tcPr>
+          <w:p>
+            <w:pPr>
+              <w:jc w:val="center"/>
+            </w:pPr>
+            <w:r>
+              <w:rPr>
+                <w:rFonts w:ascii="Arial" w:eastAsia="Calibri" w:hAnsi="Arial" w:cs="Arial"/>
+                <w:i/>
+                <w:color w:val="0000FF"/>
+                <w:sz w:val="24"/>
+                <w:szCs w:val="24"/>
+                <w:lang w:val="es-ES"/>
+              </w:rPr>
+              <w:t xml:space="preserve">[Fase de </w:t>
+            </w:r>
+            <w:r>
+              <w:rPr>
+                <w:rFonts w:ascii="Arial" w:eastAsia="Calibri" w:hAnsi="Arial" w:cs="Arial"/>
+                <w:i/>
+                <w:color w:val="0000FF"/>
+                <w:sz w:val="24"/>
+                <w:szCs w:val="24"/>
+                <w:lang w:val="es-ES"/>
+              </w:rPr>
+              <w:t>cierre</w:t>
+            </w:r>
+            <w:r>
+              <w:rPr>
+                <w:rFonts w:ascii="Arial" w:eastAsia="Calibri" w:hAnsi="Arial" w:cs="Arial"/>
+                <w:i/>
+                <w:color w:val="0000FF"/>
+                <w:sz w:val="24"/>
+                <w:szCs w:val="24"/>
+                <w:lang w:val="es-ES"/>
+              </w:rPr>
+              <w:t>]</w:t>
+            </w:r>
+          </w:p>
+        </w:tc>
+      </w:tr>
+      <w:tr>
+        <w:tc>
+          <w:tcPr>
+            <w:tcW w:w="2824" w:type="dxa"/>
+            <w:shd w:val="clear" w:color="auto" w:fill="A8D08D" w:themeFill="accent6" w:themeFillTint="99"/>
+          </w:tcPr>
+          <w:p>
+            <w:pPr>
+              <w:rPr>
+                <w:rFonts w:ascii="Arial" w:eastAsia="Calibri" w:hAnsi="Arial" w:cs="Arial"/>
+                <w:i/>
+                <w:color w:val="0000FF"/>
+                <w:sz w:val="24"/>
+                <w:szCs w:val="24"/>
+                <w:lang w:val="es-ES"/>
+              </w:rPr>
+            </w:pPr>
+            <w:r>
+              <w:rPr>
+                <w:rFonts w:ascii="Arial" w:eastAsia="Calibri" w:hAnsi="Arial" w:cs="Arial"/>
+                <w:i/>
+                <w:color w:val="0000FF"/>
+                <w:sz w:val="24"/>
+                <w:szCs w:val="24"/>
+                <w:lang w:val="es-ES"/>
+              </w:rPr>
+              <w:t>[10] (</w:t>
+            </w:r>
+            <w:r>
+              <w:rPr>
+                <w:rFonts w:ascii="Arial" w:eastAsia="Calibri" w:hAnsi="Arial" w:cs="Arial"/>
+                <w:i/>
+                <w:color w:val="0000FF"/>
+                <w:sz w:val="24"/>
+                <w:szCs w:val="24"/>
+                <w:lang w:val="es-ES"/>
+              </w:rPr>
+              <w:t>Acta de cierre de proyecto</w:t>
             </w:r>
             <w:r>
               <w:rPr>
@@ -3650,24 +3636,58 @@
         </w:tc>
         <w:tc>
           <w:tcPr>
-            <w:tcW w:w="2943" w:type="dxa"/>
+            <w:tcW w:w="3540" w:type="dxa"/>
           </w:tcPr>
           <w:p>
             <w:pPr>
               <w:jc w:val="both"/>
-            </w:pPr>
-            <w:r>
-              <w:t>Se estará entregando el proyecto en la empresa por medio de una nube y de un DVD con dicho proyecto.</w:t>
-            </w:r>
-          </w:p>
-        </w:tc>
-        <w:tc>
-          <w:tcPr>
-            <w:tcW w:w="2943" w:type="dxa"/>
-          </w:tcPr>
-          <w:p>
-            <w:r>
-              <w:t>+ Tener evidencia en físico y virtual de que se hace la entrega del proyecto.</w:t>
+              <w:rPr>
+                <w:lang w:val="es-ES"/>
+              </w:rPr>
+            </w:pPr>
+            <w:r>
+              <w:rPr>
+                <w:lang w:val="es-ES"/>
+              </w:rPr>
+              <w:t xml:space="preserve">El documento llamado </w:t>
+            </w:r>
+          </w:p>
+          <w:p>
+            <w:pPr>
+              <w:jc w:val="both"/>
+              <w:rPr>
+                <w:lang w:val="es-ES"/>
+              </w:rPr>
+            </w:pPr>
+            <w:r>
+              <w:rPr>
+                <w:lang w:val="es-ES"/>
+              </w:rPr>
+              <w:t>ActaCierreProyecto JAMA</w:t>
+            </w:r>
+          </w:p>
+          <w:p>
+            <w:pPr>
+              <w:jc w:val="both"/>
+              <w:rPr>
+                <w:lang w:val="es-ES"/>
+              </w:rPr>
+            </w:pPr>
+            <w:r>
+              <w:rPr>
+                <w:lang w:val="es-ES"/>
+              </w:rPr>
+              <w:t>Se describe sobre el cierre del proyecto.</w:t>
+            </w:r>
+          </w:p>
+        </w:tc>
+        <w:tc>
+          <w:tcPr>
+            <w:tcW w:w="2464" w:type="dxa"/>
+          </w:tcPr>
+          <w:p>
+            <w:r>
+              <w:t>Incluye la aceptación del proyecto por el Líder de proyecto, gerente de proyecto y cliente mediante correo electrónico.</w:t>
             </w:r>
           </w:p>
         </w:tc>
@@ -3678,9 +3698,8 @@
     <w:p/>
     <w:p/>
     <w:p/>
-    <w:p/>
     <w:sectPr>
-      <w:headerReference w:type="default" r:id="rId8"/>
+      <w:headerReference w:type="default" r:id="rId11"/>
       <w:pgSz w:w="12240" w:h="15840"/>
       <w:pgMar w:top="1417" w:right="1701" w:bottom="1417" w:left="1701" w:header="708" w:footer="708" w:gutter="0"/>
       <w:cols w:space="708"/>
@@ -4035,6 +4054,7 @@
     <w:lsdException w:name="HTML Sample" w:semiHidden="1" w:unhideWhenUsed="1"/>
     <w:lsdException w:name="HTML Typewriter" w:semiHidden="1" w:unhideWhenUsed="1"/>
     <w:lsdException w:name="HTML Variable" w:semiHidden="1" w:unhideWhenUsed="1"/>
+    <w:lsdException w:name="Normal Table" w:semiHidden="1" w:unhideWhenUsed="1"/>
     <w:lsdException w:name="annotation subject" w:semiHidden="1" w:unhideWhenUsed="1"/>
     <w:lsdException w:name="No List" w:semiHidden="1" w:unhideWhenUsed="1"/>
     <w:lsdException w:name="Outline List 1" w:semiHidden="1" w:unhideWhenUsed="1"/>
@@ -4077,8 +4097,11 @@
     <w:lsdException w:name="Table Contemporary" w:semiHidden="1" w:unhideWhenUsed="1"/>
     <w:lsdException w:name="Table Elegant" w:semiHidden="1" w:unhideWhenUsed="1"/>
     <w:lsdException w:name="Table Professional" w:semiHidden="1" w:unhideWhenUsed="1"/>
+    <w:lsdException w:name="Table Subtle 1" w:semiHidden="1" w:unhideWhenUsed="1"/>
     <w:lsdException w:name="Table Subtle 2" w:semiHidden="1" w:unhideWhenUsed="1"/>
     <w:lsdException w:name="Table Web 1" w:semiHidden="1" w:unhideWhenUsed="1"/>
+    <w:lsdException w:name="Table Web 2" w:semiHidden="1" w:unhideWhenUsed="1"/>
+    <w:lsdException w:name="Table Web 3" w:semiHidden="1" w:unhideWhenUsed="1"/>
     <w:lsdException w:name="Balloon Text" w:semiHidden="1" w:unhideWhenUsed="1"/>
     <w:lsdException w:name="Table Grid" w:uiPriority="39"/>
     <w:lsdException w:name="Table Theme" w:semiHidden="1" w:unhideWhenUsed="1"/>
@@ -4438,6 +4461,18 @@
     <w:uiPriority w:val="99"/>
     <w:rsid w:val="00E703AC"/>
   </w:style>
+  <w:style w:type="character" w:styleId="Hipervnculo">
+    <w:name w:val="Hyperlink"/>
+    <w:basedOn w:val="Fuentedeprrafopredeter"/>
+    <w:uiPriority w:val="99"/>
+    <w:semiHidden/>
+    <w:unhideWhenUsed/>
+    <w:rsid w:val="001829E8"/>
+    <w:rPr>
+      <w:color w:val="0000FF"/>
+      <w:u w:val="single"/>
+    </w:rPr>
+  </w:style>
 </w:styles>
 </file>
 
@@ -4703,6 +4738,21 @@
 </file>
 
 <file path=customXml/item1.xml><?xml version="1.0" encoding="utf-8"?>
+<p:properties xmlns:p="http://schemas.microsoft.com/office/2006/metadata/properties" xmlns:xsi="http://www.w3.org/2001/XMLSchema-instance" xmlns:pc="http://schemas.microsoft.com/office/infopath/2007/PartnerControls">
+  <documentManagement/>
+</p:properties>
+</file>
+
+<file path=customXml/item2.xml><?xml version="1.0" encoding="utf-8"?>
+<?mso-contentType ?>
+<FormTemplates xmlns="http://schemas.microsoft.com/sharepoint/v3/contenttype/forms">
+  <Display>DocumentLibraryForm</Display>
+  <Edit>DocumentLibraryForm</Edit>
+  <New>DocumentLibraryForm</New>
+</FormTemplates>
+</file>
+
+<file path=customXml/item3.xml><?xml version="1.0" encoding="utf-8"?>
 <ct:contentTypeSchema xmlns:ct="http://schemas.microsoft.com/office/2006/metadata/contentType" xmlns:ma="http://schemas.microsoft.com/office/2006/metadata/properties/metaAttributes" ct:_="" ma:_="" ma:contentTypeName="Documento" ma:contentTypeID="0x010100961C7B7B64DF054686AADD4B5702431F" ma:contentTypeVersion="5" ma:contentTypeDescription="Crear nuevo documento." ma:contentTypeScope="" ma:versionID="ac1bedfb1bdc725ba82c8db2ffb25b5e">
   <xsd:schema xmlns:xsd="http://www.w3.org/2001/XMLSchema" xmlns:xs="http://www.w3.org/2001/XMLSchema" xmlns:p="http://schemas.microsoft.com/office/2006/metadata/properties" xmlns:ns2="13757544-0856-41d1-952f-3623db03ab8f" targetNamespace="http://schemas.microsoft.com/office/2006/metadata/properties" ma:root="true" ma:fieldsID="302f1cddb85a2350a1f7e0c352c81b34" ns2:_="">
     <xsd:import namespace="13757544-0856-41d1-952f-3623db03ab8f"/>
@@ -4852,29 +4902,37 @@
 </ct:contentTypeSchema>
 </file>
 
-<file path=customXml/item2.xml><?xml version="1.0" encoding="utf-8"?>
-<?mso-contentType ?>
-<FormTemplates xmlns="http://schemas.microsoft.com/sharepoint/v3/contenttype/forms">
-  <Display>DocumentLibraryForm</Display>
-  <Edit>DocumentLibraryForm</Edit>
-  <New>DocumentLibraryForm</New>
-</FormTemplates>
-</file>
-
-<file path=customXml/item3.xml><?xml version="1.0" encoding="utf-8"?>
-<p:properties xmlns:p="http://schemas.microsoft.com/office/2006/metadata/properties" xmlns:xsi="http://www.w3.org/2001/XMLSchema-instance" xmlns:pc="http://schemas.microsoft.com/office/infopath/2007/PartnerControls">
-  <documentManagement/>
-</p:properties>
-</file>
-
 <file path=customXml/itemProps1.xml><?xml version="1.0" encoding="utf-8"?>
-<ds:datastoreItem xmlns:ds="http://schemas.openxmlformats.org/officeDocument/2006/customXml" ds:itemID="{219AC4BB-9B9D-44D4-9036-3FC03B7809F1}"/>
+<ds:datastoreItem xmlns:ds="http://schemas.openxmlformats.org/officeDocument/2006/customXml" ds:itemID="{79C0696B-4158-4FD1-B55A-2E2C78D61944}">
+  <ds:schemaRefs>
+    <ds:schemaRef ds:uri="http://schemas.microsoft.com/office/2006/metadata/properties"/>
+    <ds:schemaRef ds:uri="http://schemas.microsoft.com/office/infopath/2007/PartnerControls"/>
+  </ds:schemaRefs>
+</ds:datastoreItem>
 </file>
 
 <file path=customXml/itemProps2.xml><?xml version="1.0" encoding="utf-8"?>
-<ds:datastoreItem xmlns:ds="http://schemas.openxmlformats.org/officeDocument/2006/customXml" ds:itemID="{33899E0F-22F6-4814-81A4-986BA1F963E8}"/>
+<ds:datastoreItem xmlns:ds="http://schemas.openxmlformats.org/officeDocument/2006/customXml" ds:itemID="{33899E0F-22F6-4814-81A4-986BA1F963E8}">
+  <ds:schemaRefs>
+    <ds:schemaRef ds:uri="http://schemas.microsoft.com/sharepoint/v3/contenttype/forms"/>
+  </ds:schemaRefs>
+</ds:datastoreItem>
 </file>
 
 <file path=customXml/itemProps3.xml><?xml version="1.0" encoding="utf-8"?>
-<ds:datastoreItem xmlns:ds="http://schemas.openxmlformats.org/officeDocument/2006/customXml" ds:itemID="{79C0696B-4158-4FD1-B55A-2E2C78D61944}"/>
+<ds:datastoreItem xmlns:ds="http://schemas.openxmlformats.org/officeDocument/2006/customXml" ds:itemID="{219AC4BB-9B9D-44D4-9036-3FC03B7809F1}">
+  <ds:schemaRefs>
+    <ds:schemaRef ds:uri="http://schemas.microsoft.com/office/2006/metadata/contentType"/>
+    <ds:schemaRef ds:uri="http://schemas.microsoft.com/office/2006/metadata/properties/metaAttributes"/>
+    <ds:schemaRef ds:uri="http://www.w3.org/2001/XMLSchema"/>
+    <ds:schemaRef ds:uri="http://schemas.microsoft.com/office/2006/metadata/properties"/>
+    <ds:schemaRef ds:uri="13757544-0856-41d1-952f-3623db03ab8f"/>
+    <ds:schemaRef ds:uri="http://schemas.microsoft.com/office/2006/documentManagement/types"/>
+    <ds:schemaRef ds:uri="http://schemas.microsoft.com/office/infopath/2007/PartnerControls"/>
+    <ds:schemaRef ds:uri="http://schemas.openxmlformats.org/package/2006/metadata/core-properties"/>
+    <ds:schemaRef ds:uri="http://purl.org/dc/elements/1.1/"/>
+    <ds:schemaRef ds:uri="http://purl.org/dc/terms/"/>
+    <ds:schemaRef ds:uri="http://schemas.microsoft.com/internal/obd"/>
+  </ds:schemaRefs>
+</ds:datastoreItem>
 </file>
</xml_diff>